<commit_message>
updated notes with event bullshit
</commit_message>
<xml_diff>
--- a/bens unity notes.docx
+++ b/bens unity notes.docx
@@ -1,37 +1,16 @@
 
 <file path=word/document.xml><?xml version="1.0" encoding="utf-8"?>
-<w:document xmlns:wpc="http://schemas.microsoft.com/office/word/2010/wordprocessingCanvas" xmlns:cx="http://schemas.microsoft.com/office/drawing/2014/chartex" xmlns:cx1="http://schemas.microsoft.com/office/drawing/2015/9/8/chartex" xmlns:cx2="http://schemas.microsoft.com/office/drawing/2015/10/21/chartex" xmlns:cx3="http://schemas.microsoft.com/office/drawing/2016/5/9/chartex" xmlns:cx4="http://schemas.microsoft.com/office/drawing/2016/5/10/chartex" xmlns:cx5="http://schemas.microsoft.com/office/drawing/2016/5/11/chartex" xmlns:cx6="http://schemas.microsoft.com/office/drawing/2016/5/12/chartex" xmlns:cx7="http://schemas.microsoft.com/office/drawing/2016/5/13/chartex" xmlns:cx8="http://schemas.microsoft.com/office/drawing/2016/5/14/chartex" xmlns:mc="http://schemas.openxmlformats.org/markup-compatibility/2006" xmlns:aink="http://schemas.microsoft.com/office/drawing/2016/ink" xmlns:am3d="http://schemas.microsoft.com/office/drawing/2017/model3d" xmlns:o="urn:schemas-microsoft-com:office:office" xmlns:oel="http://schemas.microsoft.com/office/2019/extlst" xmlns:r="http://schemas.openxmlformats.org/officeDocument/2006/relationships" xmlns:m="http://schemas.openxmlformats.org/officeDocument/2006/math" xmlns:v="urn:schemas-microsoft-com:vml" xmlns:wp14="http://schemas.microsoft.com/office/word/2010/wordprocessingDrawing" xmlns:wp="http://schemas.openxmlformats.org/drawingml/2006/wordprocessingDrawing" xmlns:w10="urn:schemas-microsoft-com:office:word" xmlns:w="http://schemas.openxmlformats.org/wordprocessingml/2006/main" xmlns:w14="http://schemas.microsoft.com/office/word/2010/wordml" xmlns:w15="http://schemas.microsoft.com/office/word/2012/wordml" xmlns:w16cex="http://schemas.microsoft.com/office/word/2018/wordml/cex" xmlns:w16cid="http://schemas.microsoft.com/office/word/2016/wordml/cid" xmlns:w16="http://schemas.microsoft.com/office/word/2018/wordml" xmlns:w16du="http://schemas.microsoft.com/office/word/2023/wordml/word16du" xmlns:w16sdtdh="http://schemas.microsoft.com/office/word/2020/wordml/sdtdatahash" xmlns:w16se="http://schemas.microsoft.com/office/word/2015/wordml/symex" xmlns:wpg="http://schemas.microsoft.com/office/word/2010/wordprocessingGroup" xmlns:wpi="http://schemas.microsoft.com/office/word/2010/wordprocessingInk" xmlns:wne="http://schemas.microsoft.com/office/word/2006/wordml" xmlns:wps="http://schemas.microsoft.com/office/word/2010/wordprocessingShape" mc:Ignorable="w14 w15 w16se w16cid w16 w16cex w16sdtdh wp14">
+<w:document xmlns:wpc="http://schemas.microsoft.com/office/word/2010/wordprocessingCanvas" xmlns:cx="http://schemas.microsoft.com/office/drawing/2014/chartex" xmlns:cx1="http://schemas.microsoft.com/office/drawing/2015/9/8/chartex" xmlns:cx2="http://schemas.microsoft.com/office/drawing/2015/10/21/chartex" xmlns:cx3="http://schemas.microsoft.com/office/drawing/2016/5/9/chartex" xmlns:cx4="http://schemas.microsoft.com/office/drawing/2016/5/10/chartex" xmlns:cx5="http://schemas.microsoft.com/office/drawing/2016/5/11/chartex" xmlns:cx6="http://schemas.microsoft.com/office/drawing/2016/5/12/chartex" xmlns:cx7="http://schemas.microsoft.com/office/drawing/2016/5/13/chartex" xmlns:cx8="http://schemas.microsoft.com/office/drawing/2016/5/14/chartex" xmlns:mc="http://schemas.openxmlformats.org/markup-compatibility/2006" xmlns:aink="http://schemas.microsoft.com/office/drawing/2016/ink" xmlns:am3d="http://schemas.microsoft.com/office/drawing/2017/model3d" xmlns:o="urn:schemas-microsoft-com:office:office" xmlns:oel="http://schemas.microsoft.com/office/2019/extlst" xmlns:r="http://schemas.openxmlformats.org/officeDocument/2006/relationships" xmlns:m="http://schemas.openxmlformats.org/officeDocument/2006/math" xmlns:v="urn:schemas-microsoft-com:vml" xmlns:wp14="http://schemas.microsoft.com/office/word/2010/wordprocessingDrawing" xmlns:wp="http://schemas.openxmlformats.org/drawingml/2006/wordprocessingDrawing" xmlns:w10="urn:schemas-microsoft-com:office:word" xmlns:w="http://schemas.openxmlformats.org/wordprocessingml/2006/main" xmlns:w14="http://schemas.microsoft.com/office/word/2010/wordml" xmlns:w15="http://schemas.microsoft.com/office/word/2012/wordml" xmlns:w16cex="http://schemas.microsoft.com/office/word/2018/wordml/cex" xmlns:w16cid="http://schemas.microsoft.com/office/word/2016/wordml/cid" xmlns:w16="http://schemas.microsoft.com/office/word/2018/wordml" xmlns:w16sdtdh="http://schemas.microsoft.com/office/word/2020/wordml/sdtdatahash" xmlns:w16se="http://schemas.microsoft.com/office/word/2015/wordml/symex" xmlns:wpg="http://schemas.microsoft.com/office/word/2010/wordprocessingGroup" xmlns:wpi="http://schemas.microsoft.com/office/word/2010/wordprocessingInk" xmlns:wne="http://schemas.microsoft.com/office/word/2006/wordml" xmlns:wps="http://schemas.microsoft.com/office/word/2010/wordprocessingShape" mc:Ignorable="w14 w15 w16se w16cid w16 w16cex w16sdtdh wp14">
   <w:body>
     <w:p>
       <w:r>
-        <w:t xml:space="preserve">NOTE: </w:t>
-      </w:r>
-      <w:proofErr w:type="spellStart"/>
-      <w:r>
-        <w:t>gameObject</w:t>
-      </w:r>
-      <w:proofErr w:type="spellEnd"/>
-      <w:r>
-        <w:t xml:space="preserve"> refers to the game object holding the script, </w:t>
-      </w:r>
-      <w:proofErr w:type="spellStart"/>
-      <w:r>
-        <w:t>GameObject</w:t>
-      </w:r>
-      <w:proofErr w:type="spellEnd"/>
-      <w:r>
-        <w:t xml:space="preserve"> refers to the game object data type</w:t>
-      </w:r>
-    </w:p>
-    <w:p>
-      <w:r>
-        <w:t xml:space="preserve">scripts can only change fields of things if they have a reference to the </w:t>
-      </w:r>
-      <w:proofErr w:type="gramStart"/>
-      <w:r>
-        <w:t>thing</w:t>
-      </w:r>
-      <w:proofErr w:type="gramEnd"/>
+        <w:t>NOTE: gameObject refers to the game object holding the script, GameObject refers to the game object data type</w:t>
+      </w:r>
+    </w:p>
+    <w:p>
+      <w:r>
+        <w:t>scripts can only change fields of things if they have a reference to the thing</w:t>
+      </w:r>
     </w:p>
     <w:p>
       <w:pPr>
@@ -133,13 +112,8 @@
     </w:p>
     <w:p>
       <w:r>
-        <w:t xml:space="preserve">running a function manually while game is </w:t>
-      </w:r>
-      <w:proofErr w:type="gramStart"/>
-      <w:r>
-        <w:t>running</w:t>
-      </w:r>
-      <w:proofErr w:type="gramEnd"/>
+        <w:t>running a function manually while game is running</w:t>
+      </w:r>
     </w:p>
     <w:p>
       <w:pPr>
@@ -199,13 +173,8 @@
         </w:numPr>
       </w:pPr>
       <w:r>
-        <w:t xml:space="preserve">context menu adds option to run the </w:t>
-      </w:r>
-      <w:proofErr w:type="gramStart"/>
-      <w:r>
-        <w:t>function</w:t>
-      </w:r>
-      <w:proofErr w:type="gramEnd"/>
+        <w:t>context menu adds option to run the function</w:t>
+      </w:r>
     </w:p>
     <w:p>
       <w:pPr>
@@ -258,21 +227,8 @@
     </w:p>
     <w:p>
       <w:r>
-        <w:t xml:space="preserve">UI functions can only be accessed after importing the UI part of the </w:t>
-      </w:r>
-      <w:proofErr w:type="spellStart"/>
-      <w:r>
-        <w:t>UnityEngine</w:t>
-      </w:r>
-      <w:proofErr w:type="spellEnd"/>
-      <w:r>
-        <w:t xml:space="preserve"> in </w:t>
-      </w:r>
-      <w:proofErr w:type="gramStart"/>
-      <w:r>
-        <w:t>preprocessor</w:t>
-      </w:r>
-      <w:proofErr w:type="gramEnd"/>
+        <w:t>UI functions can only be accessed after importing the UI part of the UnityEngine in preprocessor</w:t>
+      </w:r>
     </w:p>
     <w:p>
       <w:pPr>
@@ -399,13 +355,8 @@
         </w:numPr>
       </w:pPr>
       <w:r>
-        <w:t xml:space="preserve">used to run events when an object enters </w:t>
-      </w:r>
-      <w:proofErr w:type="gramStart"/>
-      <w:r>
-        <w:t>it</w:t>
-      </w:r>
-      <w:proofErr w:type="gramEnd"/>
+        <w:t>used to run events when an object enters it</w:t>
+      </w:r>
     </w:p>
     <w:p>
       <w:pPr>
@@ -518,92 +469,62 @@
           <w:numId w:val="1"/>
         </w:numPr>
       </w:pPr>
-      <w:proofErr w:type="gramStart"/>
-      <w:r>
-        <w:t>Awake(</w:t>
-      </w:r>
-      <w:proofErr w:type="gramEnd"/>
-      <w:r>
-        <w:t>)</w:t>
-      </w:r>
-    </w:p>
-    <w:p>
-      <w:pPr>
-        <w:pStyle w:val="ListParagraph"/>
-        <w:numPr>
-          <w:ilvl w:val="1"/>
-          <w:numId w:val="1"/>
-        </w:numPr>
-      </w:pPr>
-      <w:r>
-        <w:t xml:space="preserve">gets called immediately when an object is </w:t>
-      </w:r>
-      <w:proofErr w:type="gramStart"/>
-      <w:r>
-        <w:t>instantiated</w:t>
-      </w:r>
-      <w:proofErr w:type="gramEnd"/>
-    </w:p>
-    <w:p>
-      <w:pPr>
-        <w:pStyle w:val="ListParagraph"/>
-        <w:numPr>
-          <w:ilvl w:val="1"/>
-          <w:numId w:val="1"/>
-        </w:numPr>
-      </w:pPr>
-      <w:r>
-        <w:t xml:space="preserve">interrupts code flow to </w:t>
-      </w:r>
-      <w:proofErr w:type="gramStart"/>
-      <w:r>
-        <w:t>run</w:t>
-      </w:r>
-      <w:proofErr w:type="gramEnd"/>
-    </w:p>
-    <w:p>
-      <w:pPr>
-        <w:pStyle w:val="ListParagraph"/>
-        <w:numPr>
-          <w:ilvl w:val="0"/>
-          <w:numId w:val="1"/>
-        </w:numPr>
-      </w:pPr>
-      <w:proofErr w:type="gramStart"/>
-      <w:r>
-        <w:t>Start(</w:t>
-      </w:r>
-      <w:proofErr w:type="gramEnd"/>
-      <w:r>
-        <w:t>)</w:t>
-      </w:r>
-    </w:p>
-    <w:p>
-      <w:pPr>
-        <w:pStyle w:val="ListParagraph"/>
-        <w:numPr>
-          <w:ilvl w:val="1"/>
-          <w:numId w:val="1"/>
-        </w:numPr>
-      </w:pPr>
-      <w:r>
-        <w:t xml:space="preserve">called at the start of the frame AFTER an object is </w:t>
-      </w:r>
-      <w:proofErr w:type="gramStart"/>
-      <w:r>
-        <w:t>instantiated</w:t>
-      </w:r>
-      <w:proofErr w:type="gramEnd"/>
-    </w:p>
-    <w:p>
-      <w:r>
-        <w:t xml:space="preserve">Saving data with </w:t>
-      </w:r>
-      <w:proofErr w:type="spellStart"/>
-      <w:r>
-        <w:t>PlayerPrefs</w:t>
-      </w:r>
-      <w:proofErr w:type="spellEnd"/>
+      <w:r>
+        <w:t>Awake()</w:t>
+      </w:r>
+    </w:p>
+    <w:p>
+      <w:pPr>
+        <w:pStyle w:val="ListParagraph"/>
+        <w:numPr>
+          <w:ilvl w:val="1"/>
+          <w:numId w:val="1"/>
+        </w:numPr>
+      </w:pPr>
+      <w:r>
+        <w:t>gets called immediately when an object is instantiated</w:t>
+      </w:r>
+    </w:p>
+    <w:p>
+      <w:pPr>
+        <w:pStyle w:val="ListParagraph"/>
+        <w:numPr>
+          <w:ilvl w:val="1"/>
+          <w:numId w:val="1"/>
+        </w:numPr>
+      </w:pPr>
+      <w:r>
+        <w:t>interrupts code flow to run</w:t>
+      </w:r>
+    </w:p>
+    <w:p>
+      <w:pPr>
+        <w:pStyle w:val="ListParagraph"/>
+        <w:numPr>
+          <w:ilvl w:val="0"/>
+          <w:numId w:val="1"/>
+        </w:numPr>
+      </w:pPr>
+      <w:r>
+        <w:t>Start()</w:t>
+      </w:r>
+    </w:p>
+    <w:p>
+      <w:pPr>
+        <w:pStyle w:val="ListParagraph"/>
+        <w:numPr>
+          <w:ilvl w:val="1"/>
+          <w:numId w:val="1"/>
+        </w:numPr>
+      </w:pPr>
+      <w:r>
+        <w:t>called at the start of the frame AFTER an object is instantiated</w:t>
+      </w:r>
+    </w:p>
+    <w:p>
+      <w:r>
+        <w:t>Saving data with PlayerPrefs</w:t>
+      </w:r>
     </w:p>
     <w:p>
       <w:pPr>
@@ -731,47 +652,32 @@
     </w:p>
     <w:p>
       <w:r>
-        <w:t xml:space="preserve">Destroy all instances of an </w:t>
-      </w:r>
-      <w:proofErr w:type="gramStart"/>
-      <w:r>
-        <w:t>object</w:t>
-      </w:r>
-      <w:proofErr w:type="gramEnd"/>
-    </w:p>
-    <w:p>
-      <w:pPr>
-        <w:pStyle w:val="ListParagraph"/>
-        <w:numPr>
-          <w:ilvl w:val="0"/>
-          <w:numId w:val="1"/>
-        </w:numPr>
-      </w:pPr>
-      <w:r>
-        <w:t xml:space="preserve">create array of all objects of a specified type with </w:t>
-      </w:r>
-      <w:proofErr w:type="spellStart"/>
-      <w:r>
-        <w:t>FindGameObjectsWithTag</w:t>
-      </w:r>
-      <w:proofErr w:type="spellEnd"/>
-    </w:p>
-    <w:p>
-      <w:pPr>
-        <w:pStyle w:val="ListParagraph"/>
-        <w:numPr>
-          <w:ilvl w:val="0"/>
-          <w:numId w:val="1"/>
-        </w:numPr>
-      </w:pPr>
-      <w:r>
-        <w:t xml:space="preserve">iterate through array and destroy all </w:t>
-      </w:r>
-      <w:proofErr w:type="gramStart"/>
-      <w:r>
-        <w:t>objects</w:t>
-      </w:r>
-      <w:proofErr w:type="gramEnd"/>
+        <w:t>Destroy all instances of an object</w:t>
+      </w:r>
+    </w:p>
+    <w:p>
+      <w:pPr>
+        <w:pStyle w:val="ListParagraph"/>
+        <w:numPr>
+          <w:ilvl w:val="0"/>
+          <w:numId w:val="1"/>
+        </w:numPr>
+      </w:pPr>
+      <w:r>
+        <w:t>create array of all objects of a specified type with FindGameObjectsWithTag</w:t>
+      </w:r>
+    </w:p>
+    <w:p>
+      <w:pPr>
+        <w:pStyle w:val="ListParagraph"/>
+        <w:numPr>
+          <w:ilvl w:val="0"/>
+          <w:numId w:val="1"/>
+        </w:numPr>
+      </w:pPr>
+      <w:r>
+        <w:t>iterate through array and destroy all objects</w:t>
+      </w:r>
     </w:p>
     <w:p>
       <w:pPr>
@@ -837,13 +743,8 @@
     </w:p>
     <w:p>
       <w:r>
-        <w:t xml:space="preserve">Time based vs frame </w:t>
-      </w:r>
-      <w:proofErr w:type="gramStart"/>
-      <w:r>
-        <w:t>based</w:t>
-      </w:r>
-      <w:proofErr w:type="gramEnd"/>
+        <w:t>Time based vs frame based</w:t>
+      </w:r>
     </w:p>
     <w:p>
       <w:pPr>
@@ -928,100 +829,55 @@
         </w:numPr>
       </w:pPr>
       <w:r>
-        <w:t xml:space="preserve">multiply a movement value by </w:t>
-      </w:r>
-      <w:proofErr w:type="spellStart"/>
-      <w:proofErr w:type="gramStart"/>
-      <w:r>
-        <w:t>time.deltatime</w:t>
-      </w:r>
-      <w:proofErr w:type="spellEnd"/>
-      <w:proofErr w:type="gramEnd"/>
-    </w:p>
-    <w:p>
-      <w:pPr>
-        <w:pStyle w:val="ListParagraph"/>
-        <w:numPr>
-          <w:ilvl w:val="0"/>
-          <w:numId w:val="1"/>
-        </w:numPr>
-      </w:pPr>
-      <w:proofErr w:type="spellStart"/>
-      <w:proofErr w:type="gramStart"/>
-      <w:r>
-        <w:t>time.deltatime</w:t>
-      </w:r>
-      <w:proofErr w:type="spellEnd"/>
-      <w:proofErr w:type="gramEnd"/>
-      <w:r>
-        <w:t xml:space="preserve"> is time since last frame</w:t>
-      </w:r>
-    </w:p>
-    <w:p>
-      <w:pPr>
-        <w:pStyle w:val="ListParagraph"/>
-        <w:numPr>
-          <w:ilvl w:val="1"/>
-          <w:numId w:val="1"/>
-        </w:numPr>
-      </w:pPr>
-      <w:r>
-        <w:t xml:space="preserve">adding up x * </w:t>
-      </w:r>
-      <w:proofErr w:type="spellStart"/>
-      <w:proofErr w:type="gramStart"/>
-      <w:r>
-        <w:t>time.deltatime</w:t>
-      </w:r>
-      <w:proofErr w:type="spellEnd"/>
-      <w:proofErr w:type="gramEnd"/>
-      <w:r>
-        <w:t xml:space="preserve"> means that after 1 second it would move x units</w:t>
-      </w:r>
-    </w:p>
-    <w:p>
-      <w:pPr>
-        <w:pStyle w:val="ListParagraph"/>
-        <w:numPr>
-          <w:ilvl w:val="1"/>
-          <w:numId w:val="1"/>
-        </w:numPr>
-      </w:pPr>
-      <w:r>
-        <w:t xml:space="preserve">allows for use of bigger, easier to understand </w:t>
-      </w:r>
-      <w:proofErr w:type="gramStart"/>
-      <w:r>
-        <w:t>numbers</w:t>
-      </w:r>
-      <w:proofErr w:type="gramEnd"/>
-    </w:p>
-    <w:p>
-      <w:pPr>
-        <w:pStyle w:val="ListParagraph"/>
-        <w:numPr>
-          <w:ilvl w:val="1"/>
-          <w:numId w:val="1"/>
-        </w:numPr>
-      </w:pPr>
-      <w:r>
-        <w:t xml:space="preserve">makes stuff in </w:t>
-      </w:r>
-      <w:proofErr w:type="gramStart"/>
-      <w:r>
-        <w:t>update(</w:t>
-      </w:r>
-      <w:proofErr w:type="gramEnd"/>
-      <w:r>
-        <w:t xml:space="preserve">) method (dependent on framerate of machine) behave like in </w:t>
-      </w:r>
-      <w:proofErr w:type="spellStart"/>
-      <w:r>
-        <w:t>fixedupdate</w:t>
-      </w:r>
-      <w:proofErr w:type="spellEnd"/>
-      <w:r>
-        <w:t xml:space="preserve"> (60x per second)</w:t>
+        <w:t>multiply a movement value by time.deltatime</w:t>
+      </w:r>
+    </w:p>
+    <w:p>
+      <w:pPr>
+        <w:pStyle w:val="ListParagraph"/>
+        <w:numPr>
+          <w:ilvl w:val="0"/>
+          <w:numId w:val="1"/>
+        </w:numPr>
+      </w:pPr>
+      <w:r>
+        <w:t>time.deltatime is time since last frame</w:t>
+      </w:r>
+    </w:p>
+    <w:p>
+      <w:pPr>
+        <w:pStyle w:val="ListParagraph"/>
+        <w:numPr>
+          <w:ilvl w:val="1"/>
+          <w:numId w:val="1"/>
+        </w:numPr>
+      </w:pPr>
+      <w:r>
+        <w:t>adding up x * time.deltatime means that after 1 second it would move x units</w:t>
+      </w:r>
+    </w:p>
+    <w:p>
+      <w:pPr>
+        <w:pStyle w:val="ListParagraph"/>
+        <w:numPr>
+          <w:ilvl w:val="1"/>
+          <w:numId w:val="1"/>
+        </w:numPr>
+      </w:pPr>
+      <w:r>
+        <w:t>allows for use of bigger, easier to understand numbers</w:t>
+      </w:r>
+    </w:p>
+    <w:p>
+      <w:pPr>
+        <w:pStyle w:val="ListParagraph"/>
+        <w:numPr>
+          <w:ilvl w:val="1"/>
+          <w:numId w:val="1"/>
+        </w:numPr>
+      </w:pPr>
+      <w:r>
+        <w:t>makes stuff in update() method (dependent on framerate of machine) behave like in fixedupdate (60x per second)</w:t>
       </w:r>
     </w:p>
     <w:p>
@@ -1050,13 +906,8 @@
         </w:numPr>
       </w:pPr>
       <w:r>
-        <w:t xml:space="preserve">most modeling programs use centimeters, so multiply scale by .01 to equate </w:t>
-      </w:r>
-      <w:proofErr w:type="gramStart"/>
-      <w:r>
-        <w:t>it</w:t>
-      </w:r>
-      <w:proofErr w:type="gramEnd"/>
+        <w:t>most modeling programs use centimeters, so multiply scale by .01 to equate it</w:t>
+      </w:r>
     </w:p>
     <w:p>
       <w:pPr>
@@ -1122,15 +973,8 @@
     </w:p>
     <w:p>
       <w:r>
-        <w:t xml:space="preserve">Colliders will NOT move with an object if it does not possess a </w:t>
-      </w:r>
-      <w:proofErr w:type="spellStart"/>
-      <w:proofErr w:type="gramStart"/>
-      <w:r>
-        <w:t>rigidbody</w:t>
-      </w:r>
-      <w:proofErr w:type="spellEnd"/>
-      <w:proofErr w:type="gramEnd"/>
+        <w:t>Colliders will NOT move with an object if it does not possess a rigidbody</w:t>
+      </w:r>
     </w:p>
     <w:p>
       <w:pPr>
@@ -1202,38 +1046,20 @@
           <w:numId w:val="1"/>
         </w:numPr>
       </w:pPr>
-      <w:proofErr w:type="spellStart"/>
-      <w:r>
-        <w:t>rigidbody</w:t>
-      </w:r>
-      <w:proofErr w:type="spellEnd"/>
-      <w:r>
-        <w:t xml:space="preserve"> collision can be disabled, it just has to have </w:t>
-      </w:r>
-      <w:proofErr w:type="gramStart"/>
-      <w:r>
-        <w:t>one</w:t>
-      </w:r>
-      <w:proofErr w:type="gramEnd"/>
-    </w:p>
-    <w:p>
-      <w:pPr>
-        <w:pStyle w:val="ListParagraph"/>
-        <w:numPr>
-          <w:ilvl w:val="0"/>
-          <w:numId w:val="1"/>
-        </w:numPr>
-      </w:pPr>
-      <w:r>
-        <w:t xml:space="preserve">also applies to children objects (like </w:t>
-      </w:r>
-      <w:proofErr w:type="spellStart"/>
-      <w:r>
-        <w:t>groundDetector</w:t>
-      </w:r>
-      <w:proofErr w:type="spellEnd"/>
-      <w:r>
-        <w:t>)</w:t>
+      <w:r>
+        <w:t>rigidbody collision can be disabled, it just has to have one</w:t>
+      </w:r>
+    </w:p>
+    <w:p>
+      <w:pPr>
+        <w:pStyle w:val="ListParagraph"/>
+        <w:numPr>
+          <w:ilvl w:val="0"/>
+          <w:numId w:val="1"/>
+        </w:numPr>
+      </w:pPr>
+      <w:r>
+        <w:t>also applies to children objects (like groundDetector)</w:t>
       </w:r>
     </w:p>
     <w:p>
@@ -1250,46 +1076,20 @@
         </w:numPr>
       </w:pPr>
       <w:r>
-        <w:t xml:space="preserve">states accessed by </w:t>
-      </w:r>
-      <w:proofErr w:type="spellStart"/>
-      <w:r>
-        <w:t>enumName.state</w:t>
-      </w:r>
-      <w:proofErr w:type="spellEnd"/>
-    </w:p>
-    <w:p>
-      <w:pPr>
-        <w:pStyle w:val="ListParagraph"/>
-        <w:numPr>
-          <w:ilvl w:val="0"/>
-          <w:numId w:val="1"/>
-        </w:numPr>
-      </w:pPr>
-      <w:r>
-        <w:t xml:space="preserve">set by </w:t>
-      </w:r>
-      <w:proofErr w:type="spellStart"/>
-      <w:r>
-        <w:t>enumName</w:t>
-      </w:r>
-      <w:proofErr w:type="spellEnd"/>
-      <w:r>
-        <w:t xml:space="preserve"> = </w:t>
-      </w:r>
-      <w:proofErr w:type="spellStart"/>
-      <w:r>
-        <w:t>enumName.</w:t>
-      </w:r>
-      <w:proofErr w:type="gramStart"/>
-      <w:r>
-        <w:t>state</w:t>
-      </w:r>
-      <w:proofErr w:type="spellEnd"/>
-      <w:r>
-        <w:t>;</w:t>
-      </w:r>
-      <w:proofErr w:type="gramEnd"/>
+        <w:t>states accessed by enumName.state</w:t>
+      </w:r>
+    </w:p>
+    <w:p>
+      <w:pPr>
+        <w:pStyle w:val="ListParagraph"/>
+        <w:numPr>
+          <w:ilvl w:val="0"/>
+          <w:numId w:val="1"/>
+        </w:numPr>
+      </w:pPr>
+      <w:r>
+        <w:t>set by enumName = enumName.state;</w:t>
+      </w:r>
     </w:p>
     <w:p>
       <w:pPr>
@@ -1439,107 +1239,44 @@
       </w:r>
     </w:p>
     <w:p>
-      <w:proofErr w:type="spellStart"/>
-      <w:r>
-        <w:t>GetComponentInParent</w:t>
-      </w:r>
-      <w:proofErr w:type="spellEnd"/>
-      <w:r>
-        <w:t>&lt;</w:t>
-      </w:r>
-      <w:proofErr w:type="gramStart"/>
-      <w:r>
-        <w:t>&gt;(</w:t>
-      </w:r>
-      <w:proofErr w:type="gramEnd"/>
-      <w:r>
-        <w:t>)</w:t>
-      </w:r>
-    </w:p>
-    <w:p>
-      <w:pPr>
-        <w:pStyle w:val="ListParagraph"/>
-        <w:numPr>
-          <w:ilvl w:val="0"/>
-          <w:numId w:val="1"/>
-        </w:numPr>
-      </w:pPr>
-      <w:r>
-        <w:t xml:space="preserve">first checks the CURRENT game object, then checks the one above it, then the one above that, etc. until a matching component is </w:t>
-      </w:r>
-      <w:proofErr w:type="gramStart"/>
-      <w:r>
-        <w:t>found</w:t>
-      </w:r>
-      <w:proofErr w:type="gramEnd"/>
-    </w:p>
-    <w:p>
-      <w:pPr>
-        <w:pStyle w:val="ListParagraph"/>
-        <w:numPr>
-          <w:ilvl w:val="1"/>
-          <w:numId w:val="1"/>
-        </w:numPr>
-      </w:pPr>
-      <w:r>
-        <w:t xml:space="preserve">means that if the child and parent both have a matching component, </w:t>
-      </w:r>
-      <w:proofErr w:type="spellStart"/>
-      <w:r>
-        <w:t>itll</w:t>
-      </w:r>
-      <w:proofErr w:type="spellEnd"/>
-      <w:r>
-        <w:t xml:space="preserve"> return the </w:t>
-      </w:r>
-      <w:proofErr w:type="spellStart"/>
-      <w:r>
-        <w:t>childs</w:t>
-      </w:r>
-      <w:proofErr w:type="spellEnd"/>
-      <w:r>
-        <w:t xml:space="preserve"> component like </w:t>
-      </w:r>
-      <w:proofErr w:type="spellStart"/>
-      <w:r>
-        <w:t>getComponent</w:t>
-      </w:r>
-      <w:proofErr w:type="spellEnd"/>
-      <w:r>
-        <w:t>&lt;</w:t>
-      </w:r>
-      <w:proofErr w:type="gramStart"/>
-      <w:r>
-        <w:t>&gt;(</w:t>
-      </w:r>
-      <w:proofErr w:type="gramEnd"/>
-      <w:r>
-        <w:t>) does</w:t>
-      </w:r>
-    </w:p>
-    <w:p>
-      <w:pPr>
-        <w:pStyle w:val="ListParagraph"/>
-        <w:numPr>
-          <w:ilvl w:val="1"/>
-          <w:numId w:val="1"/>
-        </w:numPr>
-      </w:pPr>
-      <w:r>
-        <w:t xml:space="preserve">can be fixed by calling </w:t>
-      </w:r>
-      <w:proofErr w:type="spellStart"/>
-      <w:proofErr w:type="gramStart"/>
-      <w:r>
-        <w:t>transform.parent</w:t>
-      </w:r>
-      <w:proofErr w:type="gramEnd"/>
-      <w:r>
-        <w:t>.GetComponent</w:t>
-      </w:r>
-      <w:proofErr w:type="spellEnd"/>
-      <w:r>
-        <w:t>&lt;&gt;()</w:t>
+      <w:r>
+        <w:t>GetComponentInParent&lt;&gt;()</w:t>
+      </w:r>
+    </w:p>
+    <w:p>
+      <w:pPr>
+        <w:pStyle w:val="ListParagraph"/>
+        <w:numPr>
+          <w:ilvl w:val="0"/>
+          <w:numId w:val="1"/>
+        </w:numPr>
+      </w:pPr>
+      <w:r>
+        <w:t>first checks the CURRENT game object, then checks the one above it, then the one above that, etc. until a matching component is found</w:t>
+      </w:r>
+    </w:p>
+    <w:p>
+      <w:pPr>
+        <w:pStyle w:val="ListParagraph"/>
+        <w:numPr>
+          <w:ilvl w:val="1"/>
+          <w:numId w:val="1"/>
+        </w:numPr>
+      </w:pPr>
+      <w:r>
+        <w:t>means that if the child and parent both have a matching component, itll return the childs component like getComponent&lt;&gt;() does</w:t>
+      </w:r>
+    </w:p>
+    <w:p>
+      <w:pPr>
+        <w:pStyle w:val="ListParagraph"/>
+        <w:numPr>
+          <w:ilvl w:val="1"/>
+          <w:numId w:val="1"/>
+        </w:numPr>
+      </w:pPr>
+      <w:r>
+        <w:t>can be fixed by calling transform.parent.GetComponent&lt;&gt;()</w:t>
       </w:r>
     </w:p>
     <w:p>
@@ -1551,13 +1288,8 @@
         </w:numPr>
       </w:pPr>
       <w:r>
-        <w:t xml:space="preserve">gets the parent of the transform, and gets the component from that </w:t>
-      </w:r>
-      <w:proofErr w:type="gramStart"/>
-      <w:r>
-        <w:t>object</w:t>
-      </w:r>
-      <w:proofErr w:type="gramEnd"/>
+        <w:t>gets the parent of the transform, and gets the component from that object</w:t>
+      </w:r>
     </w:p>
     <w:p>
       <w:r>
@@ -1588,13 +1320,8 @@
         </w:numPr>
       </w:pPr>
       <w:r>
-        <w:t xml:space="preserve">small images look REALLY bad when </w:t>
-      </w:r>
-      <w:proofErr w:type="gramStart"/>
-      <w:r>
-        <w:t>compressed</w:t>
-      </w:r>
-      <w:proofErr w:type="gramEnd"/>
+        <w:t>small images look REALLY bad when compressed</w:t>
+      </w:r>
     </w:p>
     <w:p>
       <w:pPr>
@@ -1639,13 +1366,8 @@
         <w:t>point</w:t>
       </w:r>
       <w:r>
-        <w:t xml:space="preserve"> to turn it off and see compression issues </w:t>
-      </w:r>
-      <w:proofErr w:type="gramStart"/>
-      <w:r>
-        <w:t>clearer</w:t>
-      </w:r>
-      <w:proofErr w:type="gramEnd"/>
+        <w:t xml:space="preserve"> to turn it off and see compression issues clearer</w:t>
+      </w:r>
     </w:p>
     <w:p>
       <w:pPr>
@@ -1666,13 +1388,8 @@
         <w:t>bilinear</w:t>
       </w:r>
       <w:r>
-        <w:t xml:space="preserve"> when compression issues are </w:t>
-      </w:r>
-      <w:proofErr w:type="gramStart"/>
-      <w:r>
-        <w:t>solved</w:t>
-      </w:r>
-      <w:proofErr w:type="gramEnd"/>
+        <w:t xml:space="preserve"> when compression issues are solved</w:t>
+      </w:r>
     </w:p>
     <w:p>
       <w:pPr>
@@ -1695,13 +1412,8 @@
         </w:numPr>
       </w:pPr>
       <w:r>
-        <w:t xml:space="preserve">compresses image to make it </w:t>
-      </w:r>
-      <w:proofErr w:type="gramStart"/>
-      <w:r>
-        <w:t>smaller</w:t>
-      </w:r>
-      <w:proofErr w:type="gramEnd"/>
+        <w:t>compresses image to make it smaller</w:t>
+      </w:r>
     </w:p>
     <w:p>
       <w:pPr>
@@ -1724,13 +1436,8 @@
         </w:numPr>
       </w:pPr>
       <w:r>
-        <w:t xml:space="preserve">set to none to shrink </w:t>
-      </w:r>
-      <w:proofErr w:type="gramStart"/>
-      <w:r>
-        <w:t>images</w:t>
-      </w:r>
-      <w:proofErr w:type="gramEnd"/>
+        <w:t>set to none to shrink images</w:t>
+      </w:r>
     </w:p>
     <w:p>
       <w:pPr>
@@ -1741,15 +1448,7 @@
         </w:numPr>
       </w:pPr>
       <w:r>
-        <w:t xml:space="preserve">tons of size </w:t>
-      </w:r>
-      <w:proofErr w:type="gramStart"/>
-      <w:r>
-        <w:t>is</w:t>
-      </w:r>
-      <w:proofErr w:type="gramEnd"/>
-      <w:r>
-        <w:t xml:space="preserve"> unity storing unneeded alpha information</w:t>
+        <w:t>tons of size is unity storing unneeded alpha information</w:t>
       </w:r>
     </w:p>
     <w:p>
@@ -1761,13 +1460,8 @@
         </w:numPr>
       </w:pPr>
       <w:r>
-        <w:t xml:space="preserve">only do this if image has no </w:t>
-      </w:r>
-      <w:proofErr w:type="gramStart"/>
-      <w:r>
-        <w:t>transparency</w:t>
-      </w:r>
-      <w:proofErr w:type="gramEnd"/>
+        <w:t>only do this if image has no transparency</w:t>
+      </w:r>
     </w:p>
     <w:p>
       <w:pPr>
@@ -1793,13 +1487,8 @@
         <w:t>gives really small image</w:t>
       </w:r>
       <w:r>
-        <w:t xml:space="preserve"> with some quality </w:t>
-      </w:r>
-      <w:proofErr w:type="gramStart"/>
-      <w:r>
-        <w:t>loss</w:t>
-      </w:r>
-      <w:proofErr w:type="gramEnd"/>
+        <w:t xml:space="preserve"> with some quality loss</w:t>
+      </w:r>
     </w:p>
     <w:p>
       <w:pPr>
@@ -1814,72 +1503,44 @@
       </w:r>
     </w:p>
     <w:p>
-      <w:proofErr w:type="spellStart"/>
-      <w:r>
-        <w:t>ui</w:t>
-      </w:r>
-      <w:proofErr w:type="spellEnd"/>
-      <w:r>
-        <w:t xml:space="preserve"> with canvas and </w:t>
-      </w:r>
-      <w:proofErr w:type="spellStart"/>
-      <w:r>
-        <w:t>textmeshpro</w:t>
-      </w:r>
-      <w:proofErr w:type="spellEnd"/>
-    </w:p>
-    <w:p>
-      <w:pPr>
-        <w:pStyle w:val="ListParagraph"/>
-        <w:numPr>
-          <w:ilvl w:val="0"/>
-          <w:numId w:val="1"/>
-        </w:numPr>
-      </w:pPr>
-      <w:r>
-        <w:t xml:space="preserve">canvas scale is in </w:t>
-      </w:r>
-      <w:proofErr w:type="gramStart"/>
-      <w:r>
-        <w:t>pixels</w:t>
-      </w:r>
-      <w:proofErr w:type="gramEnd"/>
-    </w:p>
-    <w:p>
-      <w:pPr>
-        <w:pStyle w:val="ListParagraph"/>
-        <w:numPr>
-          <w:ilvl w:val="0"/>
-          <w:numId w:val="1"/>
-        </w:numPr>
-      </w:pPr>
-      <w:r>
-        <w:t xml:space="preserve">normal unity scale is in </w:t>
-      </w:r>
-      <w:proofErr w:type="gramStart"/>
-      <w:r>
-        <w:t>meters</w:t>
-      </w:r>
-      <w:proofErr w:type="gramEnd"/>
-    </w:p>
-    <w:p>
-      <w:pPr>
-        <w:pStyle w:val="ListParagraph"/>
-        <w:numPr>
-          <w:ilvl w:val="0"/>
-          <w:numId w:val="1"/>
-        </w:numPr>
-      </w:pPr>
-      <w:r>
-        <w:t xml:space="preserve">setting </w:t>
-      </w:r>
-      <w:proofErr w:type="spellStart"/>
-      <w:r>
-        <w:t>ui</w:t>
-      </w:r>
-      <w:proofErr w:type="spellEnd"/>
-      <w:r>
-        <w:t xml:space="preserve"> to scale to any res</w:t>
+      <w:r>
+        <w:t>ui with canvas and textmeshpro</w:t>
+      </w:r>
+    </w:p>
+    <w:p>
+      <w:pPr>
+        <w:pStyle w:val="ListParagraph"/>
+        <w:numPr>
+          <w:ilvl w:val="0"/>
+          <w:numId w:val="1"/>
+        </w:numPr>
+      </w:pPr>
+      <w:r>
+        <w:t>canvas scale is in pixels</w:t>
+      </w:r>
+    </w:p>
+    <w:p>
+      <w:pPr>
+        <w:pStyle w:val="ListParagraph"/>
+        <w:numPr>
+          <w:ilvl w:val="0"/>
+          <w:numId w:val="1"/>
+        </w:numPr>
+      </w:pPr>
+      <w:r>
+        <w:t>normal unity scale is in meters</w:t>
+      </w:r>
+    </w:p>
+    <w:p>
+      <w:pPr>
+        <w:pStyle w:val="ListParagraph"/>
+        <w:numPr>
+          <w:ilvl w:val="0"/>
+          <w:numId w:val="1"/>
+        </w:numPr>
+      </w:pPr>
+      <w:r>
+        <w:t>setting ui to scale to any res</w:t>
       </w:r>
     </w:p>
     <w:p>
@@ -1927,20 +1588,13 @@
         </w:numPr>
       </w:pPr>
       <w:r>
-        <w:t xml:space="preserve">match: all the way to right to match </w:t>
-      </w:r>
-      <w:proofErr w:type="gramStart"/>
-      <w:r>
-        <w:t>height</w:t>
-      </w:r>
-      <w:proofErr w:type="gramEnd"/>
-    </w:p>
-    <w:p>
-      <w:proofErr w:type="spellStart"/>
+        <w:t>match: all the way to right to match height</w:t>
+      </w:r>
+    </w:p>
+    <w:p>
       <w:r>
         <w:t>Tilemaps</w:t>
       </w:r>
-      <w:proofErr w:type="spellEnd"/>
     </w:p>
     <w:p>
       <w:pPr>
@@ -1970,27 +1624,9 @@
           <w:numId w:val="1"/>
         </w:numPr>
       </w:pPr>
-      <w:proofErr w:type="spellStart"/>
-      <w:r>
-        <w:t>tilemaps</w:t>
-      </w:r>
-      <w:proofErr w:type="spellEnd"/>
-      <w:r>
-        <w:t xml:space="preserve"> only collide with </w:t>
-      </w:r>
-      <w:proofErr w:type="spellStart"/>
-      <w:r>
-        <w:t>rigidbody</w:t>
-      </w:r>
-      <w:proofErr w:type="spellEnd"/>
-      <w:r>
-        <w:t xml:space="preserve"> </w:t>
-      </w:r>
-      <w:proofErr w:type="gramStart"/>
-      <w:r>
-        <w:t>2d’s</w:t>
-      </w:r>
-      <w:proofErr w:type="gramEnd"/>
+      <w:r>
+        <w:t>tilemaps only collide with rigidbody 2d’s</w:t>
+      </w:r>
     </w:p>
     <w:p>
       <w:r>
@@ -2054,47 +1690,32 @@
         </w:numPr>
       </w:pPr>
       <w:r>
-        <w:t xml:space="preserve">for different layers of sprites rendering on top of </w:t>
-      </w:r>
-      <w:proofErr w:type="spellStart"/>
-      <w:r>
-        <w:t>eachother</w:t>
-      </w:r>
-      <w:proofErr w:type="spellEnd"/>
-    </w:p>
-    <w:p>
-      <w:pPr>
-        <w:pStyle w:val="ListParagraph"/>
-        <w:numPr>
-          <w:ilvl w:val="1"/>
-          <w:numId w:val="1"/>
-        </w:numPr>
-      </w:pPr>
-      <w:r>
-        <w:t xml:space="preserve">changed in sprite renderer &gt; additional </w:t>
-      </w:r>
-      <w:proofErr w:type="gramStart"/>
-      <w:r>
-        <w:t>settings</w:t>
-      </w:r>
-      <w:proofErr w:type="gramEnd"/>
-    </w:p>
-    <w:p>
-      <w:pPr>
-        <w:pStyle w:val="ListParagraph"/>
-        <w:numPr>
-          <w:ilvl w:val="1"/>
-          <w:numId w:val="1"/>
-        </w:numPr>
-      </w:pPr>
-      <w:r>
-        <w:t xml:space="preserve">set in project </w:t>
-      </w:r>
-      <w:proofErr w:type="gramStart"/>
-      <w:r>
-        <w:t>settings</w:t>
-      </w:r>
-      <w:proofErr w:type="gramEnd"/>
+        <w:t>for different layers of sprites rendering on top of eachother</w:t>
+      </w:r>
+    </w:p>
+    <w:p>
+      <w:pPr>
+        <w:pStyle w:val="ListParagraph"/>
+        <w:numPr>
+          <w:ilvl w:val="1"/>
+          <w:numId w:val="1"/>
+        </w:numPr>
+      </w:pPr>
+      <w:r>
+        <w:t>changed in sprite renderer &gt; additional settings</w:t>
+      </w:r>
+    </w:p>
+    <w:p>
+      <w:pPr>
+        <w:pStyle w:val="ListParagraph"/>
+        <w:numPr>
+          <w:ilvl w:val="1"/>
+          <w:numId w:val="1"/>
+        </w:numPr>
+      </w:pPr>
+      <w:r>
+        <w:t>set in project settings</w:t>
+      </w:r>
     </w:p>
     <w:p>
       <w:r>
@@ -2116,13 +1737,8 @@
         <w:t xml:space="preserve"> and the animator</w:t>
       </w:r>
       <w:r>
-        <w:t xml:space="preserve">, then add new clips to the newly created </w:t>
-      </w:r>
-      <w:proofErr w:type="gramStart"/>
-      <w:r>
-        <w:t>animator</w:t>
-      </w:r>
-      <w:proofErr w:type="gramEnd"/>
+        <w:t>, then add new clips to the newly created animator</w:t>
+      </w:r>
     </w:p>
     <w:p>
       <w:pPr>
@@ -2186,13 +1802,8 @@
       </w:r>
     </w:p>
     <w:p>
-      <w:proofErr w:type="gramStart"/>
-      <w:r>
-        <w:t>Top down</w:t>
-      </w:r>
-      <w:proofErr w:type="gramEnd"/>
-      <w:r>
-        <w:t xml:space="preserve"> movement</w:t>
+      <w:r>
+        <w:t>Top down movement</w:t>
       </w:r>
     </w:p>
     <w:p>
@@ -2335,21 +1946,8 @@
         </w:numPr>
       </w:pPr>
       <w:r>
-        <w:t xml:space="preserve">inputs change the </w:t>
-      </w:r>
-      <w:proofErr w:type="spellStart"/>
-      <w:r>
-        <w:t>dirHeld</w:t>
-      </w:r>
-      <w:proofErr w:type="spellEnd"/>
-      <w:r>
-        <w:t xml:space="preserve"> variable, used to access vector2’s corresponding to directions in the directions </w:t>
-      </w:r>
-      <w:proofErr w:type="gramStart"/>
-      <w:r>
-        <w:t>array</w:t>
-      </w:r>
-      <w:proofErr w:type="gramEnd"/>
+        <w:t>inputs change the dirHeld variable, used to access vector2’s corresponding to directions in the directions array</w:t>
+      </w:r>
     </w:p>
     <w:p>
       <w:pPr>
@@ -2430,15 +2028,8 @@
         </w:numPr>
       </w:pPr>
       <w:r>
-        <w:t xml:space="preserve">allows for modular input </w:t>
-      </w:r>
-      <w:proofErr w:type="spellStart"/>
-      <w:proofErr w:type="gramStart"/>
-      <w:r>
-        <w:t>keybinds</w:t>
-      </w:r>
-      <w:proofErr w:type="spellEnd"/>
-      <w:proofErr w:type="gramEnd"/>
+        <w:t>allows for modular input keybinds</w:t>
+      </w:r>
     </w:p>
     <w:p>
       <w:r>
@@ -2503,15 +2094,8 @@
         </w:numPr>
       </w:pPr>
       <w:r>
-        <w:t xml:space="preserve">plays the animation from the animator’s clips of walk_1, walk_2, </w:t>
-      </w:r>
-      <w:proofErr w:type="spellStart"/>
-      <w:proofErr w:type="gramStart"/>
-      <w:r>
-        <w:t>etc</w:t>
-      </w:r>
-      <w:proofErr w:type="spellEnd"/>
-      <w:proofErr w:type="gramEnd"/>
+        <w:t>plays the animation from the animator’s clips of walk_1, walk_2, etc</w:t>
+      </w:r>
     </w:p>
     <w:p>
       <w:r>
@@ -2541,7 +2125,95 @@
         <w:t xml:space="preserve"> </w:t>
       </w:r>
     </w:p>
-    <w:p/>
+    <w:p>
+      <w:r>
+        <w:t>Events</w:t>
+      </w:r>
+    </w:p>
+    <w:p>
+      <w:pPr>
+        <w:pStyle w:val="ListParagraph"/>
+        <w:numPr>
+          <w:ilvl w:val="0"/>
+          <w:numId w:val="1"/>
+        </w:numPr>
+      </w:pPr>
+      <w:r>
+        <w:t>Objects can react to an event raised by a different object</w:t>
+      </w:r>
+    </w:p>
+    <w:p>
+      <w:pPr>
+        <w:pStyle w:val="ListParagraph"/>
+        <w:numPr>
+          <w:ilvl w:val="0"/>
+          <w:numId w:val="1"/>
+        </w:numPr>
+      </w:pPr>
+      <w:r>
+        <w:t>Cannot pass data, only a mechanical reaction to an event that occurs</w:t>
+      </w:r>
+    </w:p>
+    <w:p>
+      <w:pPr>
+        <w:pStyle w:val="ListParagraph"/>
+        <w:numPr>
+          <w:ilvl w:val="0"/>
+          <w:numId w:val="1"/>
+        </w:numPr>
+      </w:pPr>
+      <w:r>
+        <w:t>Negatively impacts performance, good for rare events but for often occurrences it will tank frames</w:t>
+      </w:r>
+    </w:p>
+    <w:p>
+      <w:pPr>
+        <w:pStyle w:val="ListParagraph"/>
+        <w:numPr>
+          <w:ilvl w:val="0"/>
+          <w:numId w:val="1"/>
+        </w:numPr>
+      </w:pPr>
+      <w:r>
+        <w:t>Good for having many different objects react to a single occurrence</w:t>
+      </w:r>
+    </w:p>
+    <w:p>
+      <w:pPr>
+        <w:pStyle w:val="ListParagraph"/>
+        <w:numPr>
+          <w:ilvl w:val="1"/>
+          <w:numId w:val="1"/>
+        </w:numPr>
+      </w:pPr>
+      <w:r>
+        <w:t>Like all objects resetting upon player death</w:t>
+      </w:r>
+    </w:p>
+    <w:p>
+      <w:pPr>
+        <w:pStyle w:val="ListParagraph"/>
+        <w:numPr>
+          <w:ilvl w:val="0"/>
+          <w:numId w:val="1"/>
+        </w:numPr>
+      </w:pPr>
+      <w:r>
+        <w:t>Either use unity system or build a custom framework</w:t>
+      </w:r>
+    </w:p>
+    <w:p>
+      <w:pPr>
+        <w:pStyle w:val="ListParagraph"/>
+        <w:numPr>
+          <w:ilvl w:val="1"/>
+          <w:numId w:val="1"/>
+        </w:numPr>
+      </w:pPr>
+      <w:r>
+        <w:t>Costly and obnoxious imo</w:t>
+      </w:r>
+    </w:p>
     <w:sectPr>
       <w:pgSz w:w="12240" w:h="15840"/>
       <w:pgMar w:top="1440" w:right="1440" w:bottom="1440" w:left="1440" w:header="720" w:footer="720" w:gutter="0"/>
@@ -2553,7 +2225,7 @@
 </file>
 
 <file path=word/numbering.xml><?xml version="1.0" encoding="utf-8"?>
-<w:numbering xmlns:wpc="http://schemas.microsoft.com/office/word/2010/wordprocessingCanvas" xmlns:cx="http://schemas.microsoft.com/office/drawing/2014/chartex" xmlns:cx1="http://schemas.microsoft.com/office/drawing/2015/9/8/chartex" xmlns:cx2="http://schemas.microsoft.com/office/drawing/2015/10/21/chartex" xmlns:cx3="http://schemas.microsoft.com/office/drawing/2016/5/9/chartex" xmlns:cx4="http://schemas.microsoft.com/office/drawing/2016/5/10/chartex" xmlns:cx5="http://schemas.microsoft.com/office/drawing/2016/5/11/chartex" xmlns:cx6="http://schemas.microsoft.com/office/drawing/2016/5/12/chartex" xmlns:cx7="http://schemas.microsoft.com/office/drawing/2016/5/13/chartex" xmlns:cx8="http://schemas.microsoft.com/office/drawing/2016/5/14/chartex" xmlns:mc="http://schemas.openxmlformats.org/markup-compatibility/2006" xmlns:aink="http://schemas.microsoft.com/office/drawing/2016/ink" xmlns:am3d="http://schemas.microsoft.com/office/drawing/2017/model3d" xmlns:o="urn:schemas-microsoft-com:office:office" xmlns:oel="http://schemas.microsoft.com/office/2019/extlst" xmlns:r="http://schemas.openxmlformats.org/officeDocument/2006/relationships" xmlns:m="http://schemas.openxmlformats.org/officeDocument/2006/math" xmlns:v="urn:schemas-microsoft-com:vml" xmlns:wp14="http://schemas.microsoft.com/office/word/2010/wordprocessingDrawing" xmlns:wp="http://schemas.openxmlformats.org/drawingml/2006/wordprocessingDrawing" xmlns:w10="urn:schemas-microsoft-com:office:word" xmlns:w="http://schemas.openxmlformats.org/wordprocessingml/2006/main" xmlns:w14="http://schemas.microsoft.com/office/word/2010/wordml" xmlns:w15="http://schemas.microsoft.com/office/word/2012/wordml" xmlns:w16cex="http://schemas.microsoft.com/office/word/2018/wordml/cex" xmlns:w16cid="http://schemas.microsoft.com/office/word/2016/wordml/cid" xmlns:w16="http://schemas.microsoft.com/office/word/2018/wordml" xmlns:w16du="http://schemas.microsoft.com/office/word/2023/wordml/word16du" xmlns:w16sdtdh="http://schemas.microsoft.com/office/word/2020/wordml/sdtdatahash" xmlns:w16se="http://schemas.microsoft.com/office/word/2015/wordml/symex" xmlns:wpg="http://schemas.microsoft.com/office/word/2010/wordprocessingGroup" xmlns:wpi="http://schemas.microsoft.com/office/word/2010/wordprocessingInk" xmlns:wne="http://schemas.microsoft.com/office/word/2006/wordml" xmlns:wps="http://schemas.microsoft.com/office/word/2010/wordprocessingShape" mc:Ignorable="w14 w15 w16se w16cid w16 w16cex w16sdtdh wp14">
+<w:numbering xmlns:wpc="http://schemas.microsoft.com/office/word/2010/wordprocessingCanvas" xmlns:cx="http://schemas.microsoft.com/office/drawing/2014/chartex" xmlns:cx1="http://schemas.microsoft.com/office/drawing/2015/9/8/chartex" xmlns:cx2="http://schemas.microsoft.com/office/drawing/2015/10/21/chartex" xmlns:cx3="http://schemas.microsoft.com/office/drawing/2016/5/9/chartex" xmlns:cx4="http://schemas.microsoft.com/office/drawing/2016/5/10/chartex" xmlns:cx5="http://schemas.microsoft.com/office/drawing/2016/5/11/chartex" xmlns:cx6="http://schemas.microsoft.com/office/drawing/2016/5/12/chartex" xmlns:cx7="http://schemas.microsoft.com/office/drawing/2016/5/13/chartex" xmlns:cx8="http://schemas.microsoft.com/office/drawing/2016/5/14/chartex" xmlns:mc="http://schemas.openxmlformats.org/markup-compatibility/2006" xmlns:aink="http://schemas.microsoft.com/office/drawing/2016/ink" xmlns:am3d="http://schemas.microsoft.com/office/drawing/2017/model3d" xmlns:o="urn:schemas-microsoft-com:office:office" xmlns:oel="http://schemas.microsoft.com/office/2019/extlst" xmlns:r="http://schemas.openxmlformats.org/officeDocument/2006/relationships" xmlns:m="http://schemas.openxmlformats.org/officeDocument/2006/math" xmlns:v="urn:schemas-microsoft-com:vml" xmlns:wp14="http://schemas.microsoft.com/office/word/2010/wordprocessingDrawing" xmlns:wp="http://schemas.openxmlformats.org/drawingml/2006/wordprocessingDrawing" xmlns:w10="urn:schemas-microsoft-com:office:word" xmlns:w="http://schemas.openxmlformats.org/wordprocessingml/2006/main" xmlns:w14="http://schemas.microsoft.com/office/word/2010/wordml" xmlns:w15="http://schemas.microsoft.com/office/word/2012/wordml" xmlns:w16cex="http://schemas.microsoft.com/office/word/2018/wordml/cex" xmlns:w16cid="http://schemas.microsoft.com/office/word/2016/wordml/cid" xmlns:w16="http://schemas.microsoft.com/office/word/2018/wordml" xmlns:w16sdtdh="http://schemas.microsoft.com/office/word/2020/wordml/sdtdatahash" xmlns:w16se="http://schemas.microsoft.com/office/word/2015/wordml/symex" xmlns:wpg="http://schemas.microsoft.com/office/word/2010/wordprocessingGroup" xmlns:wpi="http://schemas.microsoft.com/office/word/2010/wordprocessingInk" xmlns:wne="http://schemas.microsoft.com/office/word/2006/wordml" xmlns:wps="http://schemas.microsoft.com/office/word/2010/wordprocessingShape" mc:Ignorable="w14 w15 w16se w16cid w16 w16cex w16sdtdh wp14">
   <w:abstractNum w:abstractNumId="0" w15:restartNumberingAfterBreak="0">
     <w:nsid w:val="38572575"/>
     <w:multiLevelType w:val="hybridMultilevel"/>

</xml_diff>

<commit_message>
added quick notes on events + singletons
</commit_message>
<xml_diff>
--- a/bens unity notes.docx
+++ b/bens unity notes.docx
@@ -2212,6 +2212,184 @@
       </w:pPr>
       <w:r>
         <w:t>Costly and obnoxious imo</w:t>
+      </w:r>
+    </w:p>
+    <w:p>
+      <w:pPr>
+        <w:pStyle w:val="ListParagraph"/>
+        <w:numPr>
+          <w:ilvl w:val="0"/>
+          <w:numId w:val="1"/>
+        </w:numPr>
+      </w:pPr>
+      <w:r>
+        <w:t>VERY similar to just using a reference to another script to call a method</w:t>
+      </w:r>
+    </w:p>
+    <w:p>
+      <w:pPr>
+        <w:pStyle w:val="ListParagraph"/>
+        <w:numPr>
+          <w:ilvl w:val="1"/>
+          <w:numId w:val="1"/>
+        </w:numPr>
+      </w:pPr>
+      <w:r>
+        <w:t>Instead of script 1 having a reference to script 2 that it uses to call a method…</w:t>
+      </w:r>
+    </w:p>
+    <w:p>
+      <w:pPr>
+        <w:pStyle w:val="ListParagraph"/>
+        <w:numPr>
+          <w:ilvl w:val="1"/>
+          <w:numId w:val="1"/>
+        </w:numPr>
+      </w:pPr>
+      <w:r>
+        <w:t>Script 1 has an event that holds a reference to a listener on script 2, that then calls a method on script 2</w:t>
+      </w:r>
+    </w:p>
+    <w:p>
+      <w:r>
+        <w:t>Singleton</w:t>
+      </w:r>
+    </w:p>
+    <w:p>
+      <w:pPr>
+        <w:pStyle w:val="ListParagraph"/>
+        <w:numPr>
+          <w:ilvl w:val="0"/>
+          <w:numId w:val="1"/>
+        </w:numPr>
+      </w:pPr>
+      <w:r>
+        <w:t>Script1 holds a static field of Script1, that it will check when a new Script1 is created</w:t>
+      </w:r>
+    </w:p>
+    <w:p>
+      <w:pPr>
+        <w:pStyle w:val="ListParagraph"/>
+        <w:numPr>
+          <w:ilvl w:val="1"/>
+          <w:numId w:val="1"/>
+        </w:numPr>
+      </w:pPr>
+      <w:r>
+        <w:t>If the static field is null, there are no existing Script1’s. it will set the static field = this</w:t>
+      </w:r>
+    </w:p>
+    <w:p>
+      <w:pPr>
+        <w:pStyle w:val="ListParagraph"/>
+        <w:numPr>
+          <w:ilvl w:val="1"/>
+          <w:numId w:val="1"/>
+        </w:numPr>
+      </w:pPr>
+      <w:r>
+        <w:t>If the static field is not null, there is already a Script1. The script will then delete itself</w:t>
+      </w:r>
+    </w:p>
+    <w:p>
+      <w:r>
+        <w:t>Events + Singletons</w:t>
+      </w:r>
+    </w:p>
+    <w:p>
+      <w:pPr>
+        <w:pStyle w:val="ListParagraph"/>
+        <w:numPr>
+          <w:ilvl w:val="0"/>
+          <w:numId w:val="1"/>
+        </w:numPr>
+      </w:pPr>
+      <w:r>
+        <w:t>Example</w:t>
+      </w:r>
+    </w:p>
+    <w:p>
+      <w:pPr>
+        <w:pStyle w:val="ListParagraph"/>
+        <w:numPr>
+          <w:ilvl w:val="1"/>
+          <w:numId w:val="1"/>
+        </w:numPr>
+      </w:pPr>
+      <w:r>
+        <w:t>Gamecontroller singleton has coinCollect event</w:t>
+      </w:r>
+    </w:p>
+    <w:p>
+      <w:pPr>
+        <w:pStyle w:val="ListParagraph"/>
+        <w:numPr>
+          <w:ilvl w:val="1"/>
+          <w:numId w:val="1"/>
+        </w:numPr>
+      </w:pPr>
+      <w:r>
+        <w:t>Coin object invokes the coinCollect event on the singleton</w:t>
+      </w:r>
+    </w:p>
+    <w:p>
+      <w:pPr>
+        <w:pStyle w:val="ListParagraph"/>
+        <w:numPr>
+          <w:ilvl w:val="1"/>
+          <w:numId w:val="1"/>
+        </w:numPr>
+      </w:pPr>
+      <w:r>
+        <w:t>The event then triggers everything that should happen when a coin is collected</w:t>
+      </w:r>
+    </w:p>
+    <w:p>
+      <w:pPr>
+        <w:pStyle w:val="ListParagraph"/>
+        <w:numPr>
+          <w:ilvl w:val="2"/>
+          <w:numId w:val="1"/>
+        </w:numPr>
+      </w:pPr>
+      <w:r>
+        <w:t>All other relevant objects are listening to the SINGLE event on the singleton, instead of a BUNCH of different events on all the different coins</w:t>
+      </w:r>
+    </w:p>
+    <w:p>
+      <w:pPr>
+        <w:pStyle w:val="ListParagraph"/>
+        <w:numPr>
+          <w:ilvl w:val="2"/>
+          <w:numId w:val="1"/>
+        </w:numPr>
+      </w:pPr>
+      <w:r>
+        <w:t>Also makes registering the event easier because singleton</w:t>
+      </w:r>
+    </w:p>
+    <w:p>
+      <w:pPr>
+        <w:pStyle w:val="ListParagraph"/>
+        <w:numPr>
+          <w:ilvl w:val="0"/>
+          <w:numId w:val="1"/>
+        </w:numPr>
+      </w:pPr>
+      <w:r>
+        <w:t>Good for:</w:t>
+      </w:r>
+    </w:p>
+    <w:p>
+      <w:pPr>
+        <w:pStyle w:val="ListParagraph"/>
+        <w:numPr>
+          <w:ilvl w:val="1"/>
+          <w:numId w:val="1"/>
+        </w:numPr>
+      </w:pPr>
+      <w:r>
+        <w:t>Having a bunch of stuff happen when a single thing happens (effects, score updates, etc)</w:t>
       </w:r>
     </w:p>
     <w:sectPr>

</xml_diff>

<commit_message>
added scriptable object notes
</commit_message>
<xml_diff>
--- a/bens unity notes.docx
+++ b/bens unity notes.docx
@@ -2390,6 +2390,82 @@
       </w:pPr>
       <w:r>
         <w:t>Having a bunch of stuff happen when a single thing happens (effects, score updates, etc)</w:t>
+      </w:r>
+    </w:p>
+    <w:p/>
+    <w:p>
+      <w:r>
+        <w:t>Scriptable objects</w:t>
+      </w:r>
+    </w:p>
+    <w:p>
+      <w:pPr>
+        <w:pStyle w:val="ListParagraph"/>
+        <w:numPr>
+          <w:ilvl w:val="0"/>
+          <w:numId w:val="1"/>
+        </w:numPr>
+      </w:pPr>
+      <w:r>
+        <w:t>Can create multiple instances of same script with different var values</w:t>
+      </w:r>
+    </w:p>
+    <w:p>
+      <w:pPr>
+        <w:pStyle w:val="ListParagraph"/>
+        <w:numPr>
+          <w:ilvl w:val="0"/>
+          <w:numId w:val="1"/>
+        </w:numPr>
+      </w:pPr>
+      <w:r>
+        <w:t>Construction:</w:t>
+      </w:r>
+    </w:p>
+    <w:p>
+      <w:pPr>
+        <w:pStyle w:val="ListParagraph"/>
+        <w:numPr>
+          <w:ilvl w:val="1"/>
+          <w:numId w:val="1"/>
+        </w:numPr>
+      </w:pPr>
+      <w:r>
+        <w:drawing>
+          <wp:inline distT="0" distB="0" distL="0" distR="0" wp14:anchorId="722B8F7D" wp14:editId="0C2C9FDB">
+            <wp:extent cx="4096322" cy="666843"/>
+            <wp:effectExtent l="0" t="0" r="0" b="0"/>
+            <wp:docPr id="1553711365" name="Picture 1"/>
+            <wp:cNvGraphicFramePr>
+              <a:graphicFrameLocks xmlns:a="http://schemas.openxmlformats.org/drawingml/2006/main" noChangeAspect="1"/>
+            </wp:cNvGraphicFramePr>
+            <a:graphic xmlns:a="http://schemas.openxmlformats.org/drawingml/2006/main">
+              <a:graphicData uri="http://schemas.openxmlformats.org/drawingml/2006/picture">
+                <pic:pic xmlns:pic="http://schemas.openxmlformats.org/drawingml/2006/picture">
+                  <pic:nvPicPr>
+                    <pic:cNvPr id="1553711365" name=""/>
+                    <pic:cNvPicPr/>
+                  </pic:nvPicPr>
+                  <pic:blipFill>
+                    <a:blip r:embed="rId29"/>
+                    <a:stretch>
+                      <a:fillRect/>
+                    </a:stretch>
+                  </pic:blipFill>
+                  <pic:spPr>
+                    <a:xfrm>
+                      <a:off x="0" y="0"/>
+                      <a:ext cx="4096322" cy="666843"/>
+                    </a:xfrm>
+                    <a:prstGeom prst="rect">
+                      <a:avLst/>
+                    </a:prstGeom>
+                  </pic:spPr>
+                </pic:pic>
+              </a:graphicData>
+            </a:graphic>
+          </wp:inline>
+        </w:drawing>
       </w:r>
     </w:p>
     <w:sectPr>

</xml_diff>

<commit_message>
updated my unity notes i guess
</commit_message>
<xml_diff>
--- a/bens unity notes.docx
+++ b/bens unity notes.docx
@@ -4,7 +4,23 @@
   <w:body>
     <w:p>
       <w:r>
-        <w:t>NOTE: gameObject refers to the game object holding the script, GameObject refers to the game object data type</w:t>
+        <w:t xml:space="preserve">NOTE: </w:t>
+      </w:r>
+      <w:proofErr w:type="spellStart"/>
+      <w:r>
+        <w:t>gameObject</w:t>
+      </w:r>
+      <w:proofErr w:type="spellEnd"/>
+      <w:r>
+        <w:t xml:space="preserve"> refers to the game object holding the script, </w:t>
+      </w:r>
+      <w:proofErr w:type="spellStart"/>
+      <w:r>
+        <w:t>GameObject</w:t>
+      </w:r>
+      <w:proofErr w:type="spellEnd"/>
+      <w:r>
+        <w:t xml:space="preserve"> refers to the game object data type</w:t>
       </w:r>
     </w:p>
     <w:p>
@@ -343,6 +359,7 @@
         </w:numPr>
       </w:pPr>
       <w:r>
+        <w:lastRenderedPageBreak/>
         <w:t>invisible objects with colliders</w:t>
       </w:r>
     </w:p>
@@ -523,8 +540,13 @@
     </w:p>
     <w:p>
       <w:r>
-        <w:t>Saving data with PlayerPrefs</w:t>
-      </w:r>
+        <w:t xml:space="preserve">Saving data with </w:t>
+      </w:r>
+      <w:proofErr w:type="spellStart"/>
+      <w:r>
+        <w:t>PlayerPrefs</w:t>
+      </w:r>
+      <w:proofErr w:type="spellEnd"/>
     </w:p>
     <w:p>
       <w:pPr>
@@ -664,8 +686,13 @@
         </w:numPr>
       </w:pPr>
       <w:r>
-        <w:t>create array of all objects of a specified type with FindGameObjectsWithTag</w:t>
-      </w:r>
+        <w:t xml:space="preserve">create array of all objects of a specified type with </w:t>
+      </w:r>
+      <w:proofErr w:type="spellStart"/>
+      <w:r>
+        <w:t>FindGameObjectsWithTag</w:t>
+      </w:r>
+      <w:proofErr w:type="spellEnd"/>
     </w:p>
     <w:p>
       <w:pPr>
@@ -770,6 +797,7 @@
         <w:rPr>
           <w:noProof/>
         </w:rPr>
+        <w:lastRenderedPageBreak/>
         <w:drawing>
           <wp:inline distT="0" distB="0" distL="0" distR="0" wp14:anchorId="5934FAEC" wp14:editId="468A92DD">
             <wp:extent cx="6629400" cy="6724650"/>
@@ -829,31 +857,49 @@
         </w:numPr>
       </w:pPr>
       <w:r>
-        <w:t>multiply a movement value by time.deltatime</w:t>
-      </w:r>
-    </w:p>
-    <w:p>
-      <w:pPr>
-        <w:pStyle w:val="ListParagraph"/>
-        <w:numPr>
-          <w:ilvl w:val="0"/>
-          <w:numId w:val="1"/>
-        </w:numPr>
-      </w:pPr>
-      <w:r>
-        <w:t>time.deltatime is time since last frame</w:t>
-      </w:r>
-    </w:p>
-    <w:p>
-      <w:pPr>
-        <w:pStyle w:val="ListParagraph"/>
-        <w:numPr>
-          <w:ilvl w:val="1"/>
-          <w:numId w:val="1"/>
-        </w:numPr>
-      </w:pPr>
-      <w:r>
-        <w:t>adding up x * time.deltatime means that after 1 second it would move x units</w:t>
+        <w:t xml:space="preserve">multiply a movement value by </w:t>
+      </w:r>
+      <w:proofErr w:type="spellStart"/>
+      <w:r>
+        <w:t>time.deltatime</w:t>
+      </w:r>
+      <w:proofErr w:type="spellEnd"/>
+    </w:p>
+    <w:p>
+      <w:pPr>
+        <w:pStyle w:val="ListParagraph"/>
+        <w:numPr>
+          <w:ilvl w:val="0"/>
+          <w:numId w:val="1"/>
+        </w:numPr>
+      </w:pPr>
+      <w:proofErr w:type="spellStart"/>
+      <w:r>
+        <w:t>time.deltatime</w:t>
+      </w:r>
+      <w:proofErr w:type="spellEnd"/>
+      <w:r>
+        <w:t xml:space="preserve"> is time since last frame</w:t>
+      </w:r>
+    </w:p>
+    <w:p>
+      <w:pPr>
+        <w:pStyle w:val="ListParagraph"/>
+        <w:numPr>
+          <w:ilvl w:val="1"/>
+          <w:numId w:val="1"/>
+        </w:numPr>
+      </w:pPr>
+      <w:r>
+        <w:t xml:space="preserve">adding up x * </w:t>
+      </w:r>
+      <w:proofErr w:type="spellStart"/>
+      <w:r>
+        <w:t>time.deltatime</w:t>
+      </w:r>
+      <w:proofErr w:type="spellEnd"/>
+      <w:r>
+        <w:t xml:space="preserve"> means that after 1 second it would move x units</w:t>
       </w:r>
     </w:p>
     <w:p>
@@ -877,7 +923,15 @@
         </w:numPr>
       </w:pPr>
       <w:r>
-        <w:t>makes stuff in update() method (dependent on framerate of machine) behave like in fixedupdate (60x per second)</w:t>
+        <w:t xml:space="preserve">makes stuff in update() method (dependent on framerate of machine) behave like in </w:t>
+      </w:r>
+      <w:proofErr w:type="spellStart"/>
+      <w:r>
+        <w:t>fixedupdate</w:t>
+      </w:r>
+      <w:proofErr w:type="spellEnd"/>
+      <w:r>
+        <w:t xml:space="preserve"> (60x per second)</w:t>
       </w:r>
     </w:p>
     <w:p>
@@ -894,6 +948,7 @@
         </w:numPr>
       </w:pPr>
       <w:r>
+        <w:lastRenderedPageBreak/>
         <w:t>meters</w:t>
       </w:r>
     </w:p>
@@ -973,8 +1028,13 @@
     </w:p>
     <w:p>
       <w:r>
-        <w:t>Colliders will NOT move with an object if it does not possess a rigidbody</w:t>
-      </w:r>
+        <w:t xml:space="preserve">Colliders will NOT move with an object if it does not possess a </w:t>
+      </w:r>
+      <w:proofErr w:type="spellStart"/>
+      <w:r>
+        <w:t>rigidbody</w:t>
+      </w:r>
+      <w:proofErr w:type="spellEnd"/>
     </w:p>
     <w:p>
       <w:pPr>
@@ -1046,20 +1106,33 @@
           <w:numId w:val="1"/>
         </w:numPr>
       </w:pPr>
-      <w:r>
-        <w:t>rigidbody collision can be disabled, it just has to have one</w:t>
-      </w:r>
-    </w:p>
-    <w:p>
-      <w:pPr>
-        <w:pStyle w:val="ListParagraph"/>
-        <w:numPr>
-          <w:ilvl w:val="0"/>
-          <w:numId w:val="1"/>
-        </w:numPr>
-      </w:pPr>
-      <w:r>
-        <w:t>also applies to children objects (like groundDetector)</w:t>
+      <w:proofErr w:type="spellStart"/>
+      <w:r>
+        <w:t>rigidbody</w:t>
+      </w:r>
+      <w:proofErr w:type="spellEnd"/>
+      <w:r>
+        <w:t xml:space="preserve"> collision can be disabled, it just has to have one</w:t>
+      </w:r>
+    </w:p>
+    <w:p>
+      <w:pPr>
+        <w:pStyle w:val="ListParagraph"/>
+        <w:numPr>
+          <w:ilvl w:val="0"/>
+          <w:numId w:val="1"/>
+        </w:numPr>
+      </w:pPr>
+      <w:r>
+        <w:t xml:space="preserve">also applies to children objects (like </w:t>
+      </w:r>
+      <w:proofErr w:type="spellStart"/>
+      <w:r>
+        <w:t>groundDetector</w:t>
+      </w:r>
+      <w:proofErr w:type="spellEnd"/>
+      <w:r>
+        <w:t>)</w:t>
       </w:r>
     </w:p>
     <w:p>
@@ -1076,19 +1149,40 @@
         </w:numPr>
       </w:pPr>
       <w:r>
-        <w:t>states accessed by enumName.state</w:t>
-      </w:r>
-    </w:p>
-    <w:p>
-      <w:pPr>
-        <w:pStyle w:val="ListParagraph"/>
-        <w:numPr>
-          <w:ilvl w:val="0"/>
-          <w:numId w:val="1"/>
-        </w:numPr>
-      </w:pPr>
-      <w:r>
-        <w:t>set by enumName = enumName.state;</w:t>
+        <w:t xml:space="preserve">states accessed by </w:t>
+      </w:r>
+      <w:proofErr w:type="spellStart"/>
+      <w:r>
+        <w:t>enumName.state</w:t>
+      </w:r>
+      <w:proofErr w:type="spellEnd"/>
+    </w:p>
+    <w:p>
+      <w:pPr>
+        <w:pStyle w:val="ListParagraph"/>
+        <w:numPr>
+          <w:ilvl w:val="0"/>
+          <w:numId w:val="1"/>
+        </w:numPr>
+      </w:pPr>
+      <w:r>
+        <w:t xml:space="preserve">set by </w:t>
+      </w:r>
+      <w:proofErr w:type="spellStart"/>
+      <w:r>
+        <w:t>enumName</w:t>
+      </w:r>
+      <w:proofErr w:type="spellEnd"/>
+      <w:r>
+        <w:t xml:space="preserve"> = </w:t>
+      </w:r>
+      <w:proofErr w:type="spellStart"/>
+      <w:r>
+        <w:t>enumName.state</w:t>
+      </w:r>
+      <w:proofErr w:type="spellEnd"/>
+      <w:r>
+        <w:t>;</w:t>
       </w:r>
     </w:p>
     <w:p>
@@ -1239,19 +1333,25 @@
       </w:r>
     </w:p>
     <w:p>
-      <w:r>
-        <w:t>GetComponentInParent&lt;&gt;()</w:t>
-      </w:r>
-    </w:p>
-    <w:p>
-      <w:pPr>
-        <w:pStyle w:val="ListParagraph"/>
-        <w:numPr>
-          <w:ilvl w:val="0"/>
-          <w:numId w:val="1"/>
-        </w:numPr>
-      </w:pPr>
-      <w:r>
+      <w:proofErr w:type="spellStart"/>
+      <w:r>
+        <w:t>GetComponentInParent</w:t>
+      </w:r>
+      <w:proofErr w:type="spellEnd"/>
+      <w:r>
+        <w:t>&lt;&gt;()</w:t>
+      </w:r>
+    </w:p>
+    <w:p>
+      <w:pPr>
+        <w:pStyle w:val="ListParagraph"/>
+        <w:numPr>
+          <w:ilvl w:val="0"/>
+          <w:numId w:val="1"/>
+        </w:numPr>
+      </w:pPr>
+      <w:r>
+        <w:lastRenderedPageBreak/>
         <w:t>first checks the CURRENT game object, then checks the one above it, then the one above that, etc. until a matching component is found</w:t>
       </w:r>
     </w:p>
@@ -1264,19 +1364,51 @@
         </w:numPr>
       </w:pPr>
       <w:r>
-        <w:t>means that if the child and parent both have a matching component, itll return the childs component like getComponent&lt;&gt;() does</w:t>
-      </w:r>
-    </w:p>
-    <w:p>
-      <w:pPr>
-        <w:pStyle w:val="ListParagraph"/>
-        <w:numPr>
-          <w:ilvl w:val="1"/>
-          <w:numId w:val="1"/>
-        </w:numPr>
-      </w:pPr>
-      <w:r>
-        <w:t>can be fixed by calling transform.parent.GetComponent&lt;&gt;()</w:t>
+        <w:t xml:space="preserve">means that if the child and parent both have a matching component, </w:t>
+      </w:r>
+      <w:proofErr w:type="spellStart"/>
+      <w:r>
+        <w:t>itll</w:t>
+      </w:r>
+      <w:proofErr w:type="spellEnd"/>
+      <w:r>
+        <w:t xml:space="preserve"> return the </w:t>
+      </w:r>
+      <w:proofErr w:type="spellStart"/>
+      <w:r>
+        <w:t>childs</w:t>
+      </w:r>
+      <w:proofErr w:type="spellEnd"/>
+      <w:r>
+        <w:t xml:space="preserve"> component like </w:t>
+      </w:r>
+      <w:proofErr w:type="spellStart"/>
+      <w:r>
+        <w:t>getComponent</w:t>
+      </w:r>
+      <w:proofErr w:type="spellEnd"/>
+      <w:r>
+        <w:t>&lt;&gt;() does</w:t>
+      </w:r>
+    </w:p>
+    <w:p>
+      <w:pPr>
+        <w:pStyle w:val="ListParagraph"/>
+        <w:numPr>
+          <w:ilvl w:val="1"/>
+          <w:numId w:val="1"/>
+        </w:numPr>
+      </w:pPr>
+      <w:r>
+        <w:t xml:space="preserve">can be fixed by calling </w:t>
+      </w:r>
+      <w:proofErr w:type="spellStart"/>
+      <w:r>
+        <w:t>transform.parent.GetComponent</w:t>
+      </w:r>
+      <w:proofErr w:type="spellEnd"/>
+      <w:r>
+        <w:t>&lt;&gt;()</w:t>
       </w:r>
     </w:p>
     <w:p>
@@ -1503,9 +1635,19 @@
       </w:r>
     </w:p>
     <w:p>
-      <w:r>
-        <w:t>ui with canvas and textmeshpro</w:t>
-      </w:r>
+      <w:proofErr w:type="spellStart"/>
+      <w:r>
+        <w:t>ui</w:t>
+      </w:r>
+      <w:proofErr w:type="spellEnd"/>
+      <w:r>
+        <w:t xml:space="preserve"> with canvas and </w:t>
+      </w:r>
+      <w:proofErr w:type="spellStart"/>
+      <w:r>
+        <w:t>textmeshpro</w:t>
+      </w:r>
+      <w:proofErr w:type="spellEnd"/>
     </w:p>
     <w:p>
       <w:pPr>
@@ -1540,7 +1682,15 @@
         </w:numPr>
       </w:pPr>
       <w:r>
-        <w:t>setting ui to scale to any res</w:t>
+        <w:t xml:space="preserve">setting </w:t>
+      </w:r>
+      <w:proofErr w:type="spellStart"/>
+      <w:r>
+        <w:t>ui</w:t>
+      </w:r>
+      <w:proofErr w:type="spellEnd"/>
+      <w:r>
+        <w:t xml:space="preserve"> to scale to any res</w:t>
       </w:r>
     </w:p>
     <w:p>
@@ -1592,9 +1742,11 @@
       </w:r>
     </w:p>
     <w:p>
+      <w:proofErr w:type="spellStart"/>
       <w:r>
         <w:t>Tilemaps</w:t>
       </w:r>
+      <w:proofErr w:type="spellEnd"/>
     </w:p>
     <w:p>
       <w:pPr>
@@ -1624,8 +1776,21 @@
           <w:numId w:val="1"/>
         </w:numPr>
       </w:pPr>
-      <w:r>
-        <w:t>tilemaps only collide with rigidbody 2d’s</w:t>
+      <w:proofErr w:type="spellStart"/>
+      <w:r>
+        <w:t>tilemaps</w:t>
+      </w:r>
+      <w:proofErr w:type="spellEnd"/>
+      <w:r>
+        <w:t xml:space="preserve"> only collide with </w:t>
+      </w:r>
+      <w:proofErr w:type="spellStart"/>
+      <w:r>
+        <w:t>rigidbody</w:t>
+      </w:r>
+      <w:proofErr w:type="spellEnd"/>
+      <w:r>
+        <w:t xml:space="preserve"> 2d’s</w:t>
       </w:r>
     </w:p>
     <w:p>
@@ -1690,8 +1855,13 @@
         </w:numPr>
       </w:pPr>
       <w:r>
-        <w:t>for different layers of sprites rendering on top of eachother</w:t>
-      </w:r>
+        <w:t xml:space="preserve">for different layers of sprites rendering on top of </w:t>
+      </w:r>
+      <w:proofErr w:type="spellStart"/>
+      <w:r>
+        <w:t>eachother</w:t>
+      </w:r>
+      <w:proofErr w:type="spellEnd"/>
     </w:p>
     <w:p>
       <w:pPr>
@@ -1714,6 +1884,7 @@
         </w:numPr>
       </w:pPr>
       <w:r>
+        <w:lastRenderedPageBreak/>
         <w:t>set in project settings</w:t>
       </w:r>
     </w:p>
@@ -1830,6 +2001,7 @@
         <w:rPr>
           <w:noProof/>
         </w:rPr>
+        <w:lastRenderedPageBreak/>
         <w:drawing>
           <wp:inline distT="0" distB="0" distL="0" distR="0" wp14:anchorId="2DFE6621" wp14:editId="13A0C36D">
             <wp:extent cx="3810532" cy="4001058"/>
@@ -1900,6 +2072,7 @@
         <w:rPr>
           <w:noProof/>
         </w:rPr>
+        <w:lastRenderedPageBreak/>
         <w:drawing>
           <wp:inline distT="0" distB="0" distL="0" distR="0" wp14:anchorId="7655B8C1" wp14:editId="519DAE96">
             <wp:extent cx="4744112" cy="4315427"/>
@@ -1946,7 +2119,15 @@
         </w:numPr>
       </w:pPr>
       <w:r>
-        <w:t>inputs change the dirHeld variable, used to access vector2’s corresponding to directions in the directions array</w:t>
+        <w:t xml:space="preserve">inputs change the </w:t>
+      </w:r>
+      <w:proofErr w:type="spellStart"/>
+      <w:r>
+        <w:t>dirHeld</w:t>
+      </w:r>
+      <w:proofErr w:type="spellEnd"/>
+      <w:r>
+        <w:t xml:space="preserve"> variable, used to access vector2’s corresponding to directions in the directions array</w:t>
       </w:r>
     </w:p>
     <w:p>
@@ -1982,6 +2163,7 @@
         <w:rPr>
           <w:noProof/>
         </w:rPr>
+        <w:lastRenderedPageBreak/>
         <w:drawing>
           <wp:inline distT="0" distB="0" distL="0" distR="0" wp14:anchorId="0D24AAC8" wp14:editId="52B870D4">
             <wp:extent cx="5649113" cy="4344006"/>
@@ -2028,8 +2210,13 @@
         </w:numPr>
       </w:pPr>
       <w:r>
-        <w:t>allows for modular input keybinds</w:t>
-      </w:r>
+        <w:t xml:space="preserve">allows for modular input </w:t>
+      </w:r>
+      <w:proofErr w:type="spellStart"/>
+      <w:r>
+        <w:t>keybinds</w:t>
+      </w:r>
+      <w:proofErr w:type="spellEnd"/>
     </w:p>
     <w:p>
       <w:r>
@@ -2094,8 +2281,13 @@
         </w:numPr>
       </w:pPr>
       <w:r>
-        <w:t>plays the animation from the animator’s clips of walk_1, walk_2, etc</w:t>
-      </w:r>
+        <w:t xml:space="preserve">plays the animation from the animator’s clips of walk_1, walk_2, </w:t>
+      </w:r>
+      <w:proofErr w:type="spellStart"/>
+      <w:r>
+        <w:t>etc</w:t>
+      </w:r>
+      <w:proofErr w:type="spellEnd"/>
     </w:p>
     <w:p>
       <w:r>
@@ -2139,6 +2331,7 @@
         </w:numPr>
       </w:pPr>
       <w:r>
+        <w:lastRenderedPageBreak/>
         <w:t>Objects can react to an event raised by a different object</w:t>
       </w:r>
     </w:p>
@@ -2211,8 +2404,13 @@
         </w:numPr>
       </w:pPr>
       <w:r>
-        <w:t>Costly and obnoxious imo</w:t>
-      </w:r>
+        <w:t xml:space="preserve">Costly and obnoxious </w:t>
+      </w:r>
+      <w:proofErr w:type="spellStart"/>
+      <w:r>
+        <w:t>imo</w:t>
+      </w:r>
+      <w:proofErr w:type="spellEnd"/>
     </w:p>
     <w:p>
       <w:pPr>
@@ -2292,6 +2490,86 @@
       </w:r>
     </w:p>
     <w:p>
+      <w:pPr>
+        <w:pStyle w:val="ListParagraph"/>
+        <w:numPr>
+          <w:ilvl w:val="0"/>
+          <w:numId w:val="1"/>
+        </w:numPr>
+      </w:pPr>
+      <w:r>
+        <w:t>deletes other instances of itself if they appear during runtime</w:t>
+      </w:r>
+    </w:p>
+    <w:p>
+      <w:pPr>
+        <w:pStyle w:val="ListParagraph"/>
+        <w:numPr>
+          <w:ilvl w:val="0"/>
+          <w:numId w:val="1"/>
+        </w:numPr>
+      </w:pPr>
+      <w:r>
+        <w:t>ensures there is only a single instance of a given system</w:t>
+      </w:r>
+    </w:p>
+    <w:p>
+      <w:pPr>
+        <w:pStyle w:val="ListParagraph"/>
+        <w:numPr>
+          <w:ilvl w:val="0"/>
+          <w:numId w:val="1"/>
+        </w:numPr>
+      </w:pPr>
+      <w:r>
+        <w:t>good for a settings system for example, that is running for every level or screen in the game</w:t>
+      </w:r>
+    </w:p>
+    <w:p>
+      <w:pPr>
+        <w:pStyle w:val="ListParagraph"/>
+        <w:numPr>
+          <w:ilvl w:val="0"/>
+          <w:numId w:val="1"/>
+        </w:numPr>
+      </w:pPr>
+      <w:r>
+        <w:t>implementation:</w:t>
+      </w:r>
+    </w:p>
+    <w:p>
+      <w:pPr>
+        <w:pStyle w:val="ListParagraph"/>
+        <w:numPr>
+          <w:ilvl w:val="1"/>
+          <w:numId w:val="1"/>
+        </w:numPr>
+      </w:pPr>
+      <w:r>
+        <w:t>save a component as a static public object, and get its data on start</w:t>
+      </w:r>
+    </w:p>
+    <w:p>
+      <w:pPr>
+        <w:pStyle w:val="ListParagraph"/>
+        <w:numPr>
+          <w:ilvl w:val="1"/>
+          <w:numId w:val="1"/>
+        </w:numPr>
+      </w:pPr>
+      <w:r>
+        <w:t xml:space="preserve">makes it so you recover the data no matter what scene </w:t>
+      </w:r>
+      <w:proofErr w:type="spellStart"/>
+      <w:r>
+        <w:t>youre</w:t>
+      </w:r>
+      <w:proofErr w:type="spellEnd"/>
+      <w:r>
+        <w:t xml:space="preserve"> on</w:t>
+      </w:r>
+    </w:p>
+    <w:p>
       <w:r>
         <w:t>Events + Singletons</w:t>
       </w:r>
@@ -2316,20 +2594,41 @@
           <w:numId w:val="1"/>
         </w:numPr>
       </w:pPr>
-      <w:r>
-        <w:t>Gamecontroller singleton has coinCollect event</w:t>
-      </w:r>
-    </w:p>
-    <w:p>
-      <w:pPr>
-        <w:pStyle w:val="ListParagraph"/>
-        <w:numPr>
-          <w:ilvl w:val="1"/>
-          <w:numId w:val="1"/>
-        </w:numPr>
-      </w:pPr>
-      <w:r>
-        <w:t>Coin object invokes the coinCollect event on the singleton</w:t>
+      <w:proofErr w:type="spellStart"/>
+      <w:r>
+        <w:t>Gamecontroller</w:t>
+      </w:r>
+      <w:proofErr w:type="spellEnd"/>
+      <w:r>
+        <w:t xml:space="preserve"> singleton has </w:t>
+      </w:r>
+      <w:proofErr w:type="spellStart"/>
+      <w:r>
+        <w:t>coinCollect</w:t>
+      </w:r>
+      <w:proofErr w:type="spellEnd"/>
+      <w:r>
+        <w:t xml:space="preserve"> event</w:t>
+      </w:r>
+    </w:p>
+    <w:p>
+      <w:pPr>
+        <w:pStyle w:val="ListParagraph"/>
+        <w:numPr>
+          <w:ilvl w:val="1"/>
+          <w:numId w:val="1"/>
+        </w:numPr>
+      </w:pPr>
+      <w:r>
+        <w:t xml:space="preserve">Coin object invokes the </w:t>
+      </w:r>
+      <w:proofErr w:type="spellStart"/>
+      <w:r>
+        <w:t>coinCollect</w:t>
+      </w:r>
+      <w:proofErr w:type="spellEnd"/>
+      <w:r>
+        <w:t xml:space="preserve"> event on the singleton</w:t>
       </w:r>
     </w:p>
     <w:p>
@@ -2372,6 +2671,15 @@
       <w:pPr>
         <w:pStyle w:val="ListParagraph"/>
         <w:numPr>
+          <w:ilvl w:val="1"/>
+          <w:numId w:val="1"/>
+        </w:numPr>
+      </w:pPr>
+    </w:p>
+    <w:p>
+      <w:pPr>
+        <w:pStyle w:val="ListParagraph"/>
+        <w:numPr>
           <w:ilvl w:val="0"/>
           <w:numId w:val="1"/>
         </w:numPr>
@@ -2389,7 +2697,15 @@
         </w:numPr>
       </w:pPr>
       <w:r>
-        <w:t>Having a bunch of stuff happen when a single thing happens (effects, score updates, etc)</w:t>
+        <w:t xml:space="preserve">Having a bunch of stuff happen when a single thing happens (effects, score updates, </w:t>
+      </w:r>
+      <w:proofErr w:type="spellStart"/>
+      <w:r>
+        <w:t>etc</w:t>
+      </w:r>
+      <w:proofErr w:type="spellEnd"/>
+      <w:r>
+        <w:t>)</w:t>
       </w:r>
     </w:p>
     <w:p/>
@@ -2431,6 +2747,9 @@
         </w:numPr>
       </w:pPr>
       <w:r>
+        <w:rPr>
+          <w:noProof/>
+        </w:rPr>
         <w:drawing>
           <wp:inline distT="0" distB="0" distL="0" distR="0" wp14:anchorId="722B8F7D" wp14:editId="0C2C9FDB">
             <wp:extent cx="4096322" cy="666843"/>
@@ -2468,6 +2787,60 @@
         </w:drawing>
       </w:r>
     </w:p>
+    <w:p>
+      <w:proofErr w:type="spellStart"/>
+      <w:r>
+        <w:lastRenderedPageBreak/>
+        <w:t>findobjectsoftype</w:t>
+      </w:r>
+      <w:proofErr w:type="spellEnd"/>
+      <w:r>
+        <w:t>()</w:t>
+      </w:r>
+    </w:p>
+    <w:p>
+      <w:pPr>
+        <w:pStyle w:val="ListParagraph"/>
+        <w:numPr>
+          <w:ilvl w:val="0"/>
+          <w:numId w:val="3"/>
+        </w:numPr>
+      </w:pPr>
+      <w:r>
+        <w:t>finds instance of an object that was loaded FIRST</w:t>
+      </w:r>
+    </w:p>
+    <w:p/>
+    <w:p>
+      <w:r>
+        <w:t>disabling scripts</w:t>
+      </w:r>
+    </w:p>
+    <w:p>
+      <w:pPr>
+        <w:pStyle w:val="ListParagraph"/>
+        <w:numPr>
+          <w:ilvl w:val="0"/>
+          <w:numId w:val="1"/>
+        </w:numPr>
+      </w:pPr>
+      <w:r>
+        <w:t>Disabling scripts does ONLY disables periodic events like update and start</w:t>
+      </w:r>
+    </w:p>
+    <w:p>
+      <w:pPr>
+        <w:pStyle w:val="ListParagraph"/>
+        <w:numPr>
+          <w:ilvl w:val="0"/>
+          <w:numId w:val="1"/>
+        </w:numPr>
+      </w:pPr>
+      <w:r>
+        <w:t>Does NOT turn off events called by the collision system</w:t>
+      </w:r>
+    </w:p>
+    <w:p/>
     <w:sectPr>
       <w:pgSz w:w="12240" w:h="15840"/>
       <w:pgMar w:top="1440" w:right="1440" w:bottom="1440" w:left="1440" w:header="720" w:footer="720" w:gutter="0"/>
@@ -2593,6 +2966,118 @@
     </w:lvl>
   </w:abstractNum>
   <w:abstractNum w:abstractNumId="1" w15:restartNumberingAfterBreak="0">
+    <w:nsid w:val="46B130E1"/>
+    <w:multiLevelType w:val="hybridMultilevel"/>
+    <w:tmpl w:val="57AA75C6"/>
+    <w:lvl w:ilvl="0" w:tplc="F176C1D4">
+      <w:numFmt w:val="bullet"/>
+      <w:lvlText w:val="-"/>
+      <w:lvlJc w:val="left"/>
+      <w:pPr>
+        <w:ind w:left="720" w:hanging="360"/>
+      </w:pPr>
+      <w:rPr>
+        <w:rFonts w:ascii="Calibri" w:eastAsiaTheme="minorHAnsi" w:hAnsi="Calibri" w:cs="Calibri" w:hint="default"/>
+      </w:rPr>
+    </w:lvl>
+    <w:lvl w:ilvl="1" w:tplc="04090003">
+      <w:start w:val="1"/>
+      <w:numFmt w:val="bullet"/>
+      <w:lvlText w:val="o"/>
+      <w:lvlJc w:val="left"/>
+      <w:pPr>
+        <w:ind w:left="1440" w:hanging="360"/>
+      </w:pPr>
+      <w:rPr>
+        <w:rFonts w:ascii="Courier New" w:hAnsi="Courier New" w:cs="Courier New" w:hint="default"/>
+      </w:rPr>
+    </w:lvl>
+    <w:lvl w:ilvl="2" w:tplc="04090005" w:tentative="1">
+      <w:start w:val="1"/>
+      <w:numFmt w:val="bullet"/>
+      <w:lvlText w:val=""/>
+      <w:lvlJc w:val="left"/>
+      <w:pPr>
+        <w:ind w:left="2160" w:hanging="360"/>
+      </w:pPr>
+      <w:rPr>
+        <w:rFonts w:ascii="Wingdings" w:hAnsi="Wingdings" w:hint="default"/>
+      </w:rPr>
+    </w:lvl>
+    <w:lvl w:ilvl="3" w:tplc="04090001" w:tentative="1">
+      <w:start w:val="1"/>
+      <w:numFmt w:val="bullet"/>
+      <w:lvlText w:val=""/>
+      <w:lvlJc w:val="left"/>
+      <w:pPr>
+        <w:ind w:left="2880" w:hanging="360"/>
+      </w:pPr>
+      <w:rPr>
+        <w:rFonts w:ascii="Symbol" w:hAnsi="Symbol" w:hint="default"/>
+      </w:rPr>
+    </w:lvl>
+    <w:lvl w:ilvl="4" w:tplc="04090003" w:tentative="1">
+      <w:start w:val="1"/>
+      <w:numFmt w:val="bullet"/>
+      <w:lvlText w:val="o"/>
+      <w:lvlJc w:val="left"/>
+      <w:pPr>
+        <w:ind w:left="3600" w:hanging="360"/>
+      </w:pPr>
+      <w:rPr>
+        <w:rFonts w:ascii="Courier New" w:hAnsi="Courier New" w:cs="Courier New" w:hint="default"/>
+      </w:rPr>
+    </w:lvl>
+    <w:lvl w:ilvl="5" w:tplc="04090005" w:tentative="1">
+      <w:start w:val="1"/>
+      <w:numFmt w:val="bullet"/>
+      <w:lvlText w:val=""/>
+      <w:lvlJc w:val="left"/>
+      <w:pPr>
+        <w:ind w:left="4320" w:hanging="360"/>
+      </w:pPr>
+      <w:rPr>
+        <w:rFonts w:ascii="Wingdings" w:hAnsi="Wingdings" w:hint="default"/>
+      </w:rPr>
+    </w:lvl>
+    <w:lvl w:ilvl="6" w:tplc="04090001" w:tentative="1">
+      <w:start w:val="1"/>
+      <w:numFmt w:val="bullet"/>
+      <w:lvlText w:val=""/>
+      <w:lvlJc w:val="left"/>
+      <w:pPr>
+        <w:ind w:left="5040" w:hanging="360"/>
+      </w:pPr>
+      <w:rPr>
+        <w:rFonts w:ascii="Symbol" w:hAnsi="Symbol" w:hint="default"/>
+      </w:rPr>
+    </w:lvl>
+    <w:lvl w:ilvl="7" w:tplc="04090003" w:tentative="1">
+      <w:start w:val="1"/>
+      <w:numFmt w:val="bullet"/>
+      <w:lvlText w:val="o"/>
+      <w:lvlJc w:val="left"/>
+      <w:pPr>
+        <w:ind w:left="5760" w:hanging="360"/>
+      </w:pPr>
+      <w:rPr>
+        <w:rFonts w:ascii="Courier New" w:hAnsi="Courier New" w:cs="Courier New" w:hint="default"/>
+      </w:rPr>
+    </w:lvl>
+    <w:lvl w:ilvl="8" w:tplc="04090005" w:tentative="1">
+      <w:start w:val="1"/>
+      <w:numFmt w:val="bullet"/>
+      <w:lvlText w:val=""/>
+      <w:lvlJc w:val="left"/>
+      <w:pPr>
+        <w:ind w:left="6480" w:hanging="360"/>
+      </w:pPr>
+      <w:rPr>
+        <w:rFonts w:ascii="Wingdings" w:hAnsi="Wingdings" w:hint="default"/>
+      </w:rPr>
+    </w:lvl>
+  </w:abstractNum>
+  <w:abstractNum w:abstractNumId="2" w15:restartNumberingAfterBreak="0">
     <w:nsid w:val="5B800C95"/>
     <w:multiLevelType w:val="hybridMultilevel"/>
     <w:tmpl w:val="5688FD5C"/>
@@ -2708,6 +3193,9 @@
     <w:abstractNumId w:val="0"/>
   </w:num>
   <w:num w:numId="2" w16cid:durableId="1035694569">
+    <w:abstractNumId w:val="2"/>
+  </w:num>
+  <w:num w:numId="3" w16cid:durableId="1026323029">
     <w:abstractNumId w:val="1"/>
   </w:num>
 </w:numbering>

</xml_diff>